<commit_message>
updated github repo name
</commit_message>
<xml_diff>
--- a/comp_y_results.docx
+++ b/comp_y_results.docx
@@ -702,38 +702,33 @@
       <w:pPr>
         <w:spacing w:line="480" w:lineRule="auto"/>
         <w:rPr>
-          <w:rFonts w:ascii="Times New Roman" w:hAnsi="Times New Roman" w:cs="Times New Roman"/>
+          <w:rFonts w:ascii="Arial" w:hAnsi="Arial" w:cs="Arial"/>
           <w:lang w:val="en-GB" w:eastAsia="de-AT"/>
         </w:rPr>
       </w:pPr>
       <w:r>
         <w:rPr>
-          <w:rFonts w:ascii="Times New Roman" w:hAnsi="Times New Roman" w:cs="Times New Roman"/>
+          <w:rFonts w:ascii="Arial" w:hAnsi="Arial" w:cs="Arial"/>
           <w:lang w:val="en-GB" w:eastAsia="de-AT"/>
         </w:rPr>
         <w:lastRenderedPageBreak/>
-        <w:t>The data and R scripts associated with this manuscript are available on GitHub:</w:t>
-      </w:r>
-      <w:r>
-        <w:rPr>
-          <w:rFonts w:ascii="Times New Roman" w:hAnsi="Times New Roman" w:cs="Times New Roman"/>
+        <w:t xml:space="preserve">The data and R scripts associated with this manuscript are available on GitHub: </w:t>
+      </w:r>
+      <w:r>
+        <w:rPr>
+          <w:rFonts w:ascii="Arial" w:hAnsi="Arial" w:cs="Arial"/>
           <w:lang w:val="en-GB" w:eastAsia="de-AT"/>
         </w:rPr>
-        <w:t xml:space="preserve"> </w:t>
-      </w:r>
-      <w:r>
-        <w:rPr>
-          <w:rFonts w:ascii="Times New Roman" w:hAnsi="Times New Roman" w:cs="Times New Roman"/>
+        <w:t>https://github.com/cvoelter/competitive_y_sh</w:t>
+      </w:r>
+      <w:bookmarkStart w:id="1" w:name="_GoBack"/>
+      <w:bookmarkEnd w:id="1"/>
+      <w:r>
+        <w:rPr>
+          <w:rFonts w:ascii="Arial" w:hAnsi="Arial" w:cs="Arial"/>
           <w:lang w:val="en-GB" w:eastAsia="de-AT"/>
         </w:rPr>
-        <w:t>https://github.com/cvoelter/dog_unwilling_unable</w:t>
-      </w:r>
-      <w:r>
-        <w:rPr>
-          <w:rFonts w:ascii="Times New Roman" w:hAnsi="Times New Roman" w:cs="Times New Roman"/>
-          <w:lang w:val="en-GB" w:eastAsia="de-AT"/>
-        </w:rPr>
-        <w:t xml:space="preserve"> </w:t>
+        <w:t>aped_tube</w:t>
       </w:r>
     </w:p>
     <w:p>
@@ -2298,8 +2293,6 @@
         </w:rPr>
         <w:t>References</w:t>
       </w:r>
-      <w:bookmarkStart w:id="1" w:name="_GoBack"/>
-      <w:bookmarkEnd w:id="1"/>
     </w:p>
     <w:p>
       <w:pPr>
@@ -2349,54 +2342,7 @@
           <w:szCs w:val="24"/>
         </w:rPr>
         <w:tab/>
-      </w:r>
-      <w:proofErr w:type="spellStart"/>
-      <w:r>
-        <w:rPr>
-          <w:rFonts w:ascii="Arial" w:hAnsi="Arial" w:cs="Arial"/>
-          <w:szCs w:val="24"/>
-        </w:rPr>
-        <w:t>McCullagh</w:t>
-      </w:r>
-      <w:proofErr w:type="spellEnd"/>
-      <w:r>
-        <w:rPr>
-          <w:rFonts w:ascii="Arial" w:hAnsi="Arial" w:cs="Arial"/>
-          <w:szCs w:val="24"/>
-        </w:rPr>
-        <w:t xml:space="preserve"> P, </w:t>
-      </w:r>
-      <w:proofErr w:type="spellStart"/>
-      <w:r>
-        <w:rPr>
-          <w:rFonts w:ascii="Arial" w:hAnsi="Arial" w:cs="Arial"/>
-          <w:szCs w:val="24"/>
-        </w:rPr>
-        <w:t>Nelder</w:t>
-      </w:r>
-      <w:proofErr w:type="spellEnd"/>
-      <w:r>
-        <w:rPr>
-          <w:rFonts w:ascii="Arial" w:hAnsi="Arial" w:cs="Arial"/>
-          <w:szCs w:val="24"/>
-        </w:rPr>
-        <w:t xml:space="preserve"> JA. </w:t>
-      </w:r>
-      <w:proofErr w:type="gramStart"/>
-      <w:r>
-        <w:rPr>
-          <w:rFonts w:ascii="Arial" w:hAnsi="Arial" w:cs="Arial"/>
-          <w:szCs w:val="24"/>
-        </w:rPr>
-        <w:t>1989</w:t>
-      </w:r>
-      <w:proofErr w:type="gramEnd"/>
-      <w:r>
-        <w:rPr>
-          <w:rFonts w:ascii="Arial" w:hAnsi="Arial" w:cs="Arial"/>
-          <w:szCs w:val="24"/>
-        </w:rPr>
-        <w:t xml:space="preserve"> </w:t>
+        <w:t xml:space="preserve">McCullagh P, Nelder JA. 1989 </w:t>
       </w:r>
       <w:r>
         <w:rPr>
@@ -2478,61 +2424,7 @@
           <w:lang w:val="de-DE"/>
         </w:rPr>
         <w:tab/>
-        <w:t xml:space="preserve">Bates D, </w:t>
-      </w:r>
-      <w:proofErr w:type="spellStart"/>
-      <w:r>
-        <w:rPr>
-          <w:rFonts w:ascii="Arial" w:hAnsi="Arial" w:cs="Arial"/>
-          <w:szCs w:val="24"/>
-          <w:lang w:val="de-DE"/>
-        </w:rPr>
-        <w:t>Maechler</w:t>
-      </w:r>
-      <w:proofErr w:type="spellEnd"/>
-      <w:r>
-        <w:rPr>
-          <w:rFonts w:ascii="Arial" w:hAnsi="Arial" w:cs="Arial"/>
-          <w:szCs w:val="24"/>
-          <w:lang w:val="de-DE"/>
-        </w:rPr>
-        <w:t xml:space="preserve"> M, </w:t>
-      </w:r>
-      <w:proofErr w:type="spellStart"/>
-      <w:r>
-        <w:rPr>
-          <w:rFonts w:ascii="Arial" w:hAnsi="Arial" w:cs="Arial"/>
-          <w:szCs w:val="24"/>
-          <w:lang w:val="de-DE"/>
-        </w:rPr>
-        <w:t>Bolker</w:t>
-      </w:r>
-      <w:proofErr w:type="spellEnd"/>
-      <w:r>
-        <w:rPr>
-          <w:rFonts w:ascii="Arial" w:hAnsi="Arial" w:cs="Arial"/>
-          <w:szCs w:val="24"/>
-          <w:lang w:val="de-DE"/>
-        </w:rPr>
-        <w:t xml:space="preserve"> B, Walker S, Christensen RHB, </w:t>
-      </w:r>
-      <w:proofErr w:type="spellStart"/>
-      <w:r>
-        <w:rPr>
-          <w:rFonts w:ascii="Arial" w:hAnsi="Arial" w:cs="Arial"/>
-          <w:szCs w:val="24"/>
-          <w:lang w:val="de-DE"/>
-        </w:rPr>
-        <w:t>Singmann</w:t>
-      </w:r>
-      <w:proofErr w:type="spellEnd"/>
-      <w:r>
-        <w:rPr>
-          <w:rFonts w:ascii="Arial" w:hAnsi="Arial" w:cs="Arial"/>
-          <w:szCs w:val="24"/>
-          <w:lang w:val="de-DE"/>
-        </w:rPr>
-        <w:t xml:space="preserve"> H, Dai B, Eigen C. 2016 Package ‘lme4’. </w:t>
+        <w:t xml:space="preserve">Bates D, Maechler M, Bolker B, Walker S, Christensen RHB, Singmann H, Dai B, Eigen C. 2016 Package ‘lme4’. </w:t>
       </w:r>
       <w:r>
         <w:rPr>
@@ -3141,6 +3033,7 @@
   <w:style w:type="character" w:default="1" w:styleId="DefaultParagraphFont">
     <w:name w:val="Default Paragraph Font"/>
     <w:uiPriority w:val="1"/>
+    <w:semiHidden/>
     <w:unhideWhenUsed/>
   </w:style>
   <w:style w:type="table" w:default="1" w:styleId="TableNormal">
@@ -3672,7 +3565,7 @@
 </file>
 
 <file path=customXml/itemProps1.xml><?xml version="1.0" encoding="utf-8"?>
-<ds:datastoreItem xmlns:ds="http://schemas.openxmlformats.org/officeDocument/2006/customXml" ds:itemID="{93A86A0D-918B-4496-A11F-DF30FE74C730}">
+<ds:datastoreItem xmlns:ds="http://schemas.openxmlformats.org/officeDocument/2006/customXml" ds:itemID="{3EF8A844-360F-4BAF-AAF8-911EB65E2D89}">
   <ds:schemaRefs>
     <ds:schemaRef ds:uri="http://schemas.openxmlformats.org/officeDocument/2006/bibliography"/>
   </ds:schemaRefs>

</xml_diff>

<commit_message>
addition of previous trial analysis. minor fixes in the axis labelling of the figures.
</commit_message>
<xml_diff>
--- a/comp_y_results.docx
+++ b/comp_y_results.docx
@@ -249,12 +249,6 @@
         <w:rPr>
           <w:rFonts w:ascii="Arial" w:hAnsi="Arial" w:cs="Arial"/>
         </w:rPr>
-        <w:t xml:space="preserve"> </w:t>
-      </w:r>
-      <w:r>
-        <w:rPr>
-          <w:rFonts w:ascii="Arial" w:hAnsi="Arial" w:cs="Arial"/>
-        </w:rPr>
         <w:t>We used l</w:t>
       </w:r>
       <w:r>
@@ -700,6 +694,95 @@
     </w:p>
     <w:p>
       <w:pPr>
+        <w:spacing w:after="160" w:line="480" w:lineRule="auto"/>
+        <w:rPr>
+          <w:rFonts w:ascii="Arial" w:hAnsi="Arial" w:cs="Arial"/>
+        </w:rPr>
+      </w:pPr>
+      <w:r>
+        <w:rPr>
+          <w:rFonts w:ascii="Arial" w:hAnsi="Arial" w:cs="Arial"/>
+        </w:rPr>
+        <w:lastRenderedPageBreak/>
+        <w:t xml:space="preserve">Finally, we analyzed the effect of the outcome of the previous trial on the chimpanzees’ likelihood to stabilize both platforms in the current trial. Therefore, we subset the data and retained only trials in which the chimpanzees had only stabilized </w:t>
+      </w:r>
+      <w:proofErr w:type="spellStart"/>
+      <w:r>
+        <w:rPr>
+          <w:rFonts w:ascii="Arial" w:hAnsi="Arial" w:cs="Arial"/>
+        </w:rPr>
+        <w:t>on</w:t>
+      </w:r>
+      <w:r>
+        <w:rPr>
+          <w:rFonts w:ascii="Arial" w:hAnsi="Arial" w:cs="Arial"/>
+        </w:rPr>
+        <w:t>E</w:t>
+      </w:r>
+      <w:proofErr w:type="spellEnd"/>
+      <w:r>
+        <w:rPr>
+          <w:rFonts w:ascii="Arial" w:hAnsi="Arial" w:cs="Arial"/>
+        </w:rPr>
+        <w:t xml:space="preserve"> platform in the previous trial (the first trial of each session was discarded; N = 162 trials; </w:t>
+      </w:r>
+      <w:r>
+        <w:rPr>
+          <w:rFonts w:ascii="Arial" w:hAnsi="Arial" w:cs="Arial"/>
+        </w:rPr>
+        <w:t>33.8 % of all trials</w:t>
+      </w:r>
+      <w:r>
+        <w:rPr>
+          <w:rFonts w:ascii="Arial" w:hAnsi="Arial" w:cs="Arial"/>
+        </w:rPr>
+        <w:t xml:space="preserve"> were included</w:t>
+      </w:r>
+      <w:r>
+        <w:rPr>
+          <w:rFonts w:ascii="Arial" w:hAnsi="Arial" w:cs="Arial"/>
+        </w:rPr>
+        <w:t xml:space="preserve">). We then fitted a binomial GLMM. As response </w:t>
+      </w:r>
+      <w:r>
+        <w:rPr>
+          <w:rFonts w:ascii="Arial" w:hAnsi="Arial" w:cs="Arial"/>
+        </w:rPr>
+        <w:t>variable,</w:t>
+      </w:r>
+      <w:r>
+        <w:rPr>
+          <w:rFonts w:ascii="Arial" w:hAnsi="Arial" w:cs="Arial"/>
+        </w:rPr>
+        <w:t xml:space="preserve"> we included the one</w:t>
+      </w:r>
+      <w:r>
+        <w:rPr>
+          <w:rFonts w:ascii="Arial" w:hAnsi="Arial" w:cs="Arial"/>
+        </w:rPr>
+        <w:t>/</w:t>
+      </w:r>
+      <w:r>
+        <w:rPr>
+          <w:rFonts w:ascii="Arial" w:hAnsi="Arial" w:cs="Arial"/>
+        </w:rPr>
+        <w:t>two platform response (current trial) and as fixed effect we included whether the chimpanzees had obtained one or two rewards in the previous trial</w:t>
+      </w:r>
+      <w:r>
+        <w:rPr>
+          <w:rFonts w:ascii="Arial" w:hAnsi="Arial" w:cs="Arial"/>
+        </w:rPr>
+        <w:t xml:space="preserve"> as well as the random intercept of subject ID</w:t>
+      </w:r>
+      <w:r>
+        <w:rPr>
+          <w:rFonts w:ascii="Arial" w:hAnsi="Arial" w:cs="Arial"/>
+        </w:rPr>
+        <w:t xml:space="preserve">. </w:t>
+      </w:r>
+    </w:p>
+    <w:p>
+      <w:pPr>
         <w:spacing w:line="480" w:lineRule="auto"/>
         <w:rPr>
           <w:rFonts w:ascii="Arial" w:hAnsi="Arial" w:cs="Arial"/>
@@ -711,7 +794,6 @@
           <w:rFonts w:ascii="Arial" w:hAnsi="Arial" w:cs="Arial"/>
           <w:lang w:val="en-GB" w:eastAsia="de-AT"/>
         </w:rPr>
-        <w:lastRenderedPageBreak/>
         <w:t xml:space="preserve">The data and R scripts associated with this manuscript are available on GitHub: </w:t>
       </w:r>
       <w:r>
@@ -719,16 +801,7 @@
           <w:rFonts w:ascii="Arial" w:hAnsi="Arial" w:cs="Arial"/>
           <w:lang w:val="en-GB" w:eastAsia="de-AT"/>
         </w:rPr>
-        <w:t>https://github.com/cvoelter/competitive_y_sh</w:t>
-      </w:r>
-      <w:bookmarkStart w:id="1" w:name="_GoBack"/>
-      <w:bookmarkEnd w:id="1"/>
-      <w:r>
-        <w:rPr>
-          <w:rFonts w:ascii="Arial" w:hAnsi="Arial" w:cs="Arial"/>
-          <w:lang w:val="en-GB" w:eastAsia="de-AT"/>
-        </w:rPr>
-        <w:t>aped_tube</w:t>
+        <w:t>https://github.com/cvoelter/competitive_y_shaped_tube</w:t>
       </w:r>
     </w:p>
     <w:p>
@@ -1949,15 +2022,14 @@
       </w:pPr>
       <w:r>
         <w:rPr>
-          <w:rStyle w:val="CommentReference"/>
           <w:noProof/>
         </w:rPr>
         <w:lastRenderedPageBreak/>
         <w:drawing>
-          <wp:inline distT="0" distB="0" distL="0" distR="0" wp14:anchorId="163E82B1" wp14:editId="6129FEFA">
-            <wp:extent cx="3200400" cy="3657600"/>
-            <wp:effectExtent l="0" t="0" r="0" b="0"/>
-            <wp:docPr id="1" name="Picture 1" descr="C:\Users\voelterc\R\R data analysis\_git\competitive_y_shaped_tube\graphs\comp_y_plot.png"/>
+          <wp:inline distT="0" distB="0" distL="0" distR="0" wp14:anchorId="255A89CD" wp14:editId="12912F78">
+            <wp:extent cx="3838575" cy="4391025"/>
+            <wp:effectExtent l="0" t="0" r="9525" b="9525"/>
+            <wp:docPr id="5" name="Picture 5" descr="C:\Users\voelterc\R\R data analysis\_git\competitive_y_shaped_tube\graphs\comp_y_plot.png"/>
             <wp:cNvGraphicFramePr>
               <a:graphicFrameLocks xmlns:a="http://schemas.openxmlformats.org/drawingml/2006/main" noChangeAspect="1"/>
             </wp:cNvGraphicFramePr>
@@ -1965,7 +2037,7 @@
               <a:graphicData uri="http://schemas.openxmlformats.org/drawingml/2006/picture">
                 <pic:pic xmlns:pic="http://schemas.openxmlformats.org/drawingml/2006/picture">
                   <pic:nvPicPr>
-                    <pic:cNvPr id="0" name="Picture 1" descr="C:\Users\voelterc\R\R data analysis\_git\competitive_y_shaped_tube\graphs\comp_y_plot.png"/>
+                    <pic:cNvPr id="0" name="Picture 4" descr="C:\Users\voelterc\R\R data analysis\_git\competitive_y_shaped_tube\graphs\comp_y_plot.png"/>
                     <pic:cNvPicPr>
                       <a:picLocks noChangeAspect="1" noChangeArrowheads="1"/>
                     </pic:cNvPicPr>
@@ -1986,7 +2058,7 @@
                   <pic:spPr bwMode="auto">
                     <a:xfrm>
                       <a:off x="0" y="0"/>
-                      <a:ext cx="3200400" cy="3657600"/>
+                      <a:ext cx="3838575" cy="4391025"/>
                     </a:xfrm>
                     <a:prstGeom prst="rect">
                       <a:avLst/>
@@ -2267,6 +2339,108 @@
       <w:pPr>
         <w:spacing w:line="480" w:lineRule="auto"/>
         <w:rPr>
+          <w:rFonts w:ascii="Arial" w:hAnsi="Arial" w:cs="Arial"/>
+        </w:rPr>
+      </w:pPr>
+      <w:r>
+        <w:rPr>
+          <w:rStyle w:val="CommentReference"/>
+          <w:rFonts w:ascii="Arial" w:hAnsi="Arial" w:cs="Arial"/>
+          <w:sz w:val="22"/>
+          <w:szCs w:val="22"/>
+        </w:rPr>
+        <w:t xml:space="preserve">The outcome of </w:t>
+      </w:r>
+      <w:r>
+        <w:rPr>
+          <w:rStyle w:val="CommentReference"/>
+          <w:rFonts w:ascii="Arial" w:hAnsi="Arial" w:cs="Arial"/>
+          <w:sz w:val="22"/>
+          <w:szCs w:val="22"/>
+        </w:rPr>
+        <w:t>the previous trial (whether the chimpanzees had</w:t>
+      </w:r>
+      <w:bookmarkStart w:id="1" w:name="_GoBack"/>
+      <w:bookmarkEnd w:id="1"/>
+      <w:r>
+        <w:rPr>
+          <w:rStyle w:val="CommentReference"/>
+          <w:rFonts w:ascii="Arial" w:hAnsi="Arial" w:cs="Arial"/>
+          <w:sz w:val="22"/>
+          <w:szCs w:val="22"/>
+        </w:rPr>
+        <w:t xml:space="preserve"> obtained one or two pieces of food after only having stabilized one platform) did not significantly affect the likelihood to stabilize both platforms in the current trial </w:t>
+      </w:r>
+      <w:r>
+        <w:rPr>
+          <w:rFonts w:ascii="Arial" w:hAnsi="Arial" w:cs="Arial"/>
+        </w:rPr>
+        <w:t xml:space="preserve">(χ² = </w:t>
+      </w:r>
+      <w:r>
+        <w:rPr>
+          <w:rFonts w:ascii="Arial" w:hAnsi="Arial" w:cs="Arial"/>
+        </w:rPr>
+        <w:t>0.01</w:t>
+      </w:r>
+      <w:r>
+        <w:rPr>
+          <w:rFonts w:ascii="Arial" w:hAnsi="Arial" w:cs="Arial"/>
+        </w:rPr>
+        <w:t xml:space="preserve">, </w:t>
+      </w:r>
+      <w:proofErr w:type="spellStart"/>
+      <w:proofErr w:type="gramStart"/>
+      <w:r>
+        <w:rPr>
+          <w:rFonts w:ascii="Arial" w:hAnsi="Arial" w:cs="Arial"/>
+        </w:rPr>
+        <w:t>df</w:t>
+      </w:r>
+      <w:proofErr w:type="spellEnd"/>
+      <w:proofErr w:type="gramEnd"/>
+      <w:r>
+        <w:rPr>
+          <w:rFonts w:ascii="Arial" w:hAnsi="Arial" w:cs="Arial"/>
+        </w:rPr>
+        <w:t xml:space="preserve"> = 1</w:t>
+      </w:r>
+      <w:r>
+        <w:rPr>
+          <w:rFonts w:ascii="Arial" w:hAnsi="Arial" w:cs="Arial"/>
+        </w:rPr>
+        <w:t xml:space="preserve">, </w:t>
+      </w:r>
+      <w:r>
+        <w:rPr>
+          <w:rFonts w:ascii="Arial" w:hAnsi="Arial" w:cs="Arial"/>
+          <w:i/>
+        </w:rPr>
+        <w:t>p</w:t>
+      </w:r>
+      <w:r>
+        <w:rPr>
+          <w:rFonts w:ascii="Arial" w:hAnsi="Arial" w:cs="Arial"/>
+        </w:rPr>
+        <w:t xml:space="preserve"> =</w:t>
+      </w:r>
+      <w:r>
+        <w:rPr>
+          <w:rFonts w:ascii="Arial" w:hAnsi="Arial" w:cs="Arial"/>
+        </w:rPr>
+        <w:t xml:space="preserve"> 0.</w:t>
+      </w:r>
+      <w:r>
+        <w:rPr>
+          <w:rFonts w:ascii="Arial" w:hAnsi="Arial" w:cs="Arial"/>
+        </w:rPr>
+        <w:t>940).</w:t>
+      </w:r>
+    </w:p>
+    <w:p>
+      <w:pPr>
+        <w:spacing w:line="480" w:lineRule="auto"/>
+        <w:rPr>
           <w:rStyle w:val="CommentReference"/>
           <w:rFonts w:ascii="Arial" w:hAnsi="Arial" w:cs="Arial"/>
           <w:sz w:val="22"/>
@@ -2291,6 +2465,7 @@
           <w:sz w:val="22"/>
           <w:szCs w:val="22"/>
         </w:rPr>
+        <w:lastRenderedPageBreak/>
         <w:t>References</w:t>
       </w:r>
     </w:p>
@@ -2456,7 +2631,6 @@
           <w:rFonts w:ascii="Arial" w:hAnsi="Arial" w:cs="Arial"/>
           <w:szCs w:val="24"/>
         </w:rPr>
-        <w:lastRenderedPageBreak/>
         <w:t>4.</w:t>
       </w:r>
       <w:r>
@@ -3565,7 +3739,7 @@
 </file>
 
 <file path=customXml/itemProps1.xml><?xml version="1.0" encoding="utf-8"?>
-<ds:datastoreItem xmlns:ds="http://schemas.openxmlformats.org/officeDocument/2006/customXml" ds:itemID="{3EF8A844-360F-4BAF-AAF8-911EB65E2D89}">
+<ds:datastoreItem xmlns:ds="http://schemas.openxmlformats.org/officeDocument/2006/customXml" ds:itemID="{74E6B636-281F-4F11-A974-5F9E5109A8EC}">
   <ds:schemaRefs>
     <ds:schemaRef ds:uri="http://schemas.openxmlformats.org/officeDocument/2006/bibliography"/>
   </ds:schemaRefs>

</xml_diff>